<commit_message>
changed background to video
</commit_message>
<xml_diff>
--- a/resumeNov2017.docx
+++ b/resumeNov2017.docx
@@ -256,8 +256,6 @@
                 <w:szCs w:val="24"/>
               </w:rPr>
             </w:pPr>
-            <w:bookmarkStart w:id="0" w:name="_GoBack"/>
-            <w:bookmarkEnd w:id="0"/>
           </w:p>
           <w:p>
             <w:pPr>
@@ -347,7 +345,7 @@
           <w:p>
             <w:pPr>
               <w:pStyle w:val="Heading3"/>
-              <w:spacing w:before="480" w:after="120"/>
+              <w:spacing w:before="240" w:after="120"/>
             </w:pPr>
             <w:r>
               <w:rPr>
@@ -532,6 +530,75 @@
               <w:pStyle w:val="Heading4"/>
             </w:pPr>
             <w:r>
+              <w:t>instructor</w:t>
+            </w:r>
+            <w:r>
+              <w:t xml:space="preserve"> • </w:t>
+            </w:r>
+            <w:r>
+              <w:t>Codenow</w:t>
+            </w:r>
+            <w:r>
+              <w:t xml:space="preserve"> • </w:t>
+            </w:r>
+            <w:r>
+              <w:t>oct</w:t>
+            </w:r>
+            <w:r>
+              <w:t xml:space="preserve"> 2017  </w:t>
+            </w:r>
+          </w:p>
+          <w:p>
+            <w:pPr>
+              <w:rPr>
+                <w:i/>
+              </w:rPr>
+            </w:pPr>
+            <w:r>
+              <w:t xml:space="preserve">After completing the </w:t>
+            </w:r>
+            <w:proofErr w:type="spellStart"/>
+            <w:r>
+              <w:t>CodeNow</w:t>
+            </w:r>
+            <w:proofErr w:type="spellEnd"/>
+            <w:r>
+              <w:t xml:space="preserve"> level 1 and 2 </w:t>
+            </w:r>
+            <w:proofErr w:type="gramStart"/>
+            <w:r>
+              <w:t>curriculum</w:t>
+            </w:r>
+            <w:proofErr w:type="gramEnd"/>
+            <w:r>
+              <w:t xml:space="preserve">, I was asked </w:t>
+            </w:r>
+            <w:r>
+              <w:t xml:space="preserve">to come </w:t>
+            </w:r>
+            <w:r>
+              <w:t xml:space="preserve">back to help teach </w:t>
+            </w:r>
+            <w:r>
+              <w:t xml:space="preserve">the workshop. I taught 6 students basic web programming and design using HTML/CSS and </w:t>
+            </w:r>
+            <w:proofErr w:type="spellStart"/>
+            <w:r>
+              <w:t>javascript</w:t>
+            </w:r>
+            <w:proofErr w:type="spellEnd"/>
+            <w:r>
+              <w:t>.</w:t>
+            </w:r>
+            <w:r>
+              <w:t xml:space="preserve"> </w:t>
+            </w:r>
+          </w:p>
+          <w:p>
+            <w:pPr>
+              <w:pStyle w:val="Heading4"/>
+            </w:pPr>
+            <w:r>
               <w:t>Fellow</w:t>
             </w:r>
             <w:r>
@@ -611,19 +678,13 @@
               <w:pStyle w:val="Heading4"/>
             </w:pPr>
             <w:r>
-              <w:t>Girls who code summer immersion program</w:t>
-            </w:r>
-            <w:r>
-              <w:t xml:space="preserve"> </w:t>
+              <w:t xml:space="preserve">Girls who code summer immersion program </w:t>
             </w:r>
             <w:r>
               <w:t>•</w:t>
             </w:r>
             <w:r>
-              <w:t xml:space="preserve"> </w:t>
-            </w:r>
-            <w:r>
-              <w:t>2015</w:t>
+              <w:t xml:space="preserve"> 2015</w:t>
             </w:r>
           </w:p>
           <w:p>
@@ -641,7 +702,13 @@
             </w:r>
             <w:proofErr w:type="gramEnd"/>
             <w:r>
-              <w:t xml:space="preserve"> I coded alongside 20 other girls and learned things from Scratch to jQuery. My final project was a website about the 2016 presidential candidates. </w:t>
+              <w:t xml:space="preserve"> I coded alongside 20 other girls and learned </w:t>
+            </w:r>
+            <w:r>
+              <w:t>concepts</w:t>
+            </w:r>
+            <w:r>
+              <w:t xml:space="preserve"> from Scratch to jQuery. My final project was a website about the 2016 presidential candidates. </w:t>
             </w:r>
             <w:r>
               <w:rPr>
@@ -653,7 +720,7 @@
           <w:p>
             <w:pPr>
               <w:pStyle w:val="Heading3"/>
-              <w:spacing w:before="480" w:after="120"/>
+              <w:spacing w:before="240" w:after="120"/>
             </w:pPr>
             <w:sdt>
               <w:sdtPr>
@@ -712,7 +779,7 @@
           <w:p>
             <w:pPr>
               <w:pStyle w:val="Heading3"/>
-              <w:spacing w:before="480" w:after="120" w:line="240" w:lineRule="auto"/>
+              <w:spacing w:before="240" w:after="120" w:line="240" w:lineRule="auto"/>
             </w:pPr>
             <w:sdt>
               <w:sdtPr>
@@ -759,23 +826,19 @@
           </w:p>
           <w:p>
             <w:r>
-              <w:t xml:space="preserve">Helped facilitate the GWC after-school club at my high school. I worked alongside mentors from Microsoft and participated in the curriculum, which lasted almost the entire school year. We built small projects, worked with robots/Arduino and worked on back-end development. </w:t>
-            </w:r>
-            <w:r>
-              <w:t xml:space="preserve"> </w:t>
+              <w:t xml:space="preserve">Helped facilitate the GWC after-school club at my high school. I worked alongside mentors from Microsoft and participated in the curriculum, which lasted almost the entire school year. We built small projects, worked with robots/Arduino and worked on back-end development.  </w:t>
             </w:r>
           </w:p>
           <w:p/>
         </w:tc>
+        <w:bookmarkStart w:id="0" w:name="_GoBack"/>
+        <w:bookmarkEnd w:id="0"/>
       </w:tr>
     </w:tbl>
     <w:p>
       <w:pPr>
         <w:pStyle w:val="NoSpacing"/>
       </w:pPr>
-      <w:r>
-        <w:softHyphen/>
-      </w:r>
     </w:p>
     <w:sectPr>
       <w:headerReference w:type="default" r:id="rId8"/>
@@ -4253,7 +4316,7 @@
 <w:hdr xmlns:wpc="http://schemas.microsoft.com/office/word/2010/wordprocessingCanvas" xmlns:mo="http://schemas.microsoft.com/office/mac/office/2008/main" xmlns:mc="http://schemas.openxmlformats.org/markup-compatibility/2006" xmlns:mv="urn:schemas-microsoft-com:mac:vml" xmlns:o="urn:schemas-microsoft-com:office:office" xmlns:r="http://schemas.openxmlformats.org/officeDocument/2006/relationships" xmlns:m="http://schemas.openxmlformats.org/officeDocument/2006/math" xmlns:v="urn:schemas-microsoft-com:vml" xmlns:wp14="http://schemas.microsoft.com/office/word/2010/wordprocessingDrawing" xmlns:wp="http://schemas.openxmlformats.org/drawingml/2006/wordprocessingDrawing" xmlns:w10="urn:schemas-microsoft-com:office:word" xmlns:w="http://schemas.openxmlformats.org/wordprocessingml/2006/main" xmlns:w14="http://schemas.microsoft.com/office/word/2010/wordml" xmlns:w15="http://schemas.microsoft.com/office/word/2012/wordml" xmlns:wpg="http://schemas.microsoft.com/office/word/2010/wordprocessingGroup" xmlns:wpi="http://schemas.microsoft.com/office/word/2010/wordprocessingInk" xmlns:wne="http://schemas.microsoft.com/office/word/2006/wordml" xmlns:wps="http://schemas.microsoft.com/office/word/2010/wordprocessingShape" mc:Ignorable="w14 w15 wp14">
   <w:tbl>
     <w:tblPr>
-      <w:tblW w:w="5019" w:type="pct"/>
+      <w:tblW w:w="3213" w:type="pct"/>
       <w:tblLayout w:type="fixed"/>
       <w:tblCellMar>
         <w:left w:w="0" w:type="dxa"/>
@@ -4263,44 +4326,12 @@
       <w:tblDescription w:val="Continuation page header layout table"/>
     </w:tblPr>
     <w:tblGrid>
-      <w:gridCol w:w="3797"/>
       <w:gridCol w:w="6755"/>
     </w:tblGrid>
     <w:tr>
       <w:trPr>
         <w:trHeight w:val="1"/>
       </w:trPr>
-      <w:tc>
-        <w:tcPr>
-          <w:tcW w:w="3797" w:type="dxa"/>
-          <w:tcMar>
-            <w:top w:w="821" w:type="dxa"/>
-            <w:right w:w="720" w:type="dxa"/>
-          </w:tcMar>
-        </w:tcPr>
-        <w:p>
-          <w:pPr>
-            <w:pStyle w:val="Initials"/>
-            <w:ind w:left="0"/>
-            <w:jc w:val="left"/>
-          </w:pPr>
-          <w:sdt>
-            <w:sdtPr>
-              <w:alias w:val="Initials:"/>
-              <w:tag w:val="Initials:"/>
-              <w:id w:val="-1659604841"/>
-              <w:placeholder>
-                <w:docPart w:val="E7DA058BD2476647A240B00E3EC8EC01"/>
-              </w:placeholder>
-              <w:dataBinding w:prefixMappings="xmlns:ns0='http://schemas.openxmlformats.org/officeDocument/2006/extended-properties' " w:xpath="/ns0:Properties[1]/ns0:Company[1]" w:storeItemID="{6668398D-A668-4E3E-A5EB-62B293D839F1}"/>
-              <w15:appearance w15:val="hidden"/>
-              <w:text/>
-            </w:sdtPr>
-            <w:sdtEndPr/>
-            <w:sdtContent/>
-          </w:sdt>
-        </w:p>
-      </w:tc>
       <w:tc>
         <w:tcPr>
           <w:tcW w:w="6755" w:type="dxa"/>
@@ -5532,32 +5563,6 @@
     </w:docPart>
     <w:docPart>
       <w:docPartPr>
-        <w:name w:val="E7DA058BD2476647A240B00E3EC8EC01"/>
-        <w:category>
-          <w:name w:val="General"/>
-          <w:gallery w:val="placeholder"/>
-        </w:category>
-        <w:types>
-          <w:type w:val="bbPlcHdr"/>
-        </w:types>
-        <w:behaviors>
-          <w:behavior w:val="content"/>
-        </w:behaviors>
-        <w:guid w:val="{B8554CE0-24BE-704E-8236-E27E2655D6F5}"/>
-      </w:docPartPr>
-      <w:docPartBody>
-        <w:p>
-          <w:pPr>
-            <w:pStyle w:val="E7DA058BD2476647A240B00E3EC8EC01"/>
-          </w:pPr>
-          <w:r>
-            <w:t>YN</w:t>
-          </w:r>
-        </w:p>
-      </w:docPartBody>
-    </w:docPart>
-    <w:docPart>
-      <w:docPartPr>
         <w:name w:val="7B1CADA0AEA35E42975A2E474B2CEB00"/>
         <w:category>
           <w:name w:val="General"/>
@@ -5643,22 +5648,22 @@
   <w:font w:name="Century Gothic">
     <w:panose1 w:val="020B0502020202020204"/>
     <w:charset w:val="00"/>
-    <w:family w:val="auto"/>
+    <w:family w:val="roman"/>
     <w:pitch w:val="variable"/>
     <w:sig w:usb0="00000287" w:usb1="00000000" w:usb2="00000000" w:usb3="00000000" w:csb0="0000009F" w:csb1="00000000"/>
   </w:font>
   <w:font w:name="Times New Roman">
     <w:panose1 w:val="02020603050405020304"/>
     <w:charset w:val="00"/>
-    <w:family w:val="auto"/>
+    <w:family w:val="roman"/>
     <w:pitch w:val="variable"/>
     <w:sig w:usb0="E0002AEF" w:usb1="C0007841" w:usb2="00000009" w:usb3="00000000" w:csb0="000001FF" w:csb1="00000000"/>
   </w:font>
   <w:font w:name="Courier New">
     <w:panose1 w:val="02070309020205020404"/>
     <w:charset w:val="00"/>
-    <w:family w:val="auto"/>
-    <w:pitch w:val="variable"/>
+    <w:family w:val="roman"/>
+    <w:pitch w:val="fixed"/>
     <w:sig w:usb0="E0002AFF" w:usb1="C0007843" w:usb2="00000009" w:usb3="00000000" w:csb0="000001FF" w:csb1="00000000"/>
   </w:font>
   <w:font w:name="Wingdings">
@@ -5678,21 +5683,21 @@
   <w:font w:name="Arial">
     <w:panose1 w:val="020B0604020202020204"/>
     <w:charset w:val="00"/>
-    <w:family w:val="auto"/>
+    <w:family w:val="swiss"/>
     <w:pitch w:val="variable"/>
     <w:sig w:usb0="E0002AFF" w:usb1="C0007843" w:usb2="00000009" w:usb3="00000000" w:csb0="000001FF" w:csb1="00000000"/>
   </w:font>
   <w:font w:name="Calibri">
     <w:panose1 w:val="020F0502020204030204"/>
     <w:charset w:val="00"/>
-    <w:family w:val="auto"/>
+    <w:family w:val="swiss"/>
     <w:pitch w:val="variable"/>
     <w:sig w:usb0="E00002FF" w:usb1="4000ACFF" w:usb2="00000001" w:usb3="00000000" w:csb0="0000019F" w:csb1="00000000"/>
   </w:font>
   <w:font w:name="Calibri Light">
     <w:panose1 w:val="020F0302020204030204"/>
     <w:charset w:val="00"/>
-    <w:family w:val="auto"/>
+    <w:family w:val="swiss"/>
     <w:pitch w:val="variable"/>
     <w:sig w:usb0="A00002EF" w:usb1="4000207B" w:usb2="00000000" w:usb3="00000000" w:csb0="0000019F" w:csb1="00000000"/>
   </w:font>
@@ -5716,6 +5721,7 @@
     <w:rsidRoot w:val="00A87667"/>
     <w:rsid w:val="000C473B"/>
     <w:rsid w:val="00536117"/>
+    <w:rsid w:val="009D033B"/>
     <w:rsid w:val="00A87667"/>
     <w:rsid w:val="00DC6BE8"/>
     <w:rsid w:val="00DC6F50"/>
@@ -5734,7 +5740,7 @@
     <m:intLim m:val="subSup"/>
     <m:naryLim m:val="undOvr"/>
   </m:mathPr>
-  <w:themeFontLang w:val="en-US" w:eastAsia="x-none" w:bidi="x-none"/>
+  <w:themeFontLang w:val="en-US"/>
   <w:clrSchemeMapping w:bg1="light1" w:t1="dark1" w:bg2="light2" w:t2="dark2" w:accent1="accent1" w:accent2="accent2" w:accent3="accent3" w:accent4="accent4" w:accent5="accent5" w:accent6="accent6" w:hyperlink="hyperlink" w:followedHyperlink="followedHyperlink"/>
   <w:decimalSymbol w:val="."/>
   <w:listSeparator w:val=","/>

</xml_diff>